<commit_message>
Add more structure and details to MTC (Multi-Threading and Concurrency)
</commit_message>
<xml_diff>
--- a/Master Java Concurrency and Multi-Threading.docx
+++ b/Master Java Concurrency and Multi-Threading.docx
@@ -1,6 +1,6 @@
 
 <file path=word/document.xml><?xml version="1.0" encoding="utf-8"?>
-<w:document xmlns:wpc="http://schemas.microsoft.com/office/word/2010/wordprocessingCanvas" xmlns:cx="http://schemas.microsoft.com/office/drawing/2014/chartex" xmlns:cx1="http://schemas.microsoft.com/office/drawing/2015/9/8/chartex" xmlns:cx2="http://schemas.microsoft.com/office/drawing/2015/10/21/chartex" xmlns:cx3="http://schemas.microsoft.com/office/drawing/2016/5/9/chartex" xmlns:cx4="http://schemas.microsoft.com/office/drawing/2016/5/10/chartex" xmlns:cx5="http://schemas.microsoft.com/office/drawing/2016/5/11/chartex" xmlns:cx6="http://schemas.microsoft.com/office/drawing/2016/5/12/chartex" xmlns:cx7="http://schemas.microsoft.com/office/drawing/2016/5/13/chartex" xmlns:cx8="http://schemas.microsoft.com/office/drawing/2016/5/14/chartex" xmlns:mc="http://schemas.openxmlformats.org/markup-compatibility/2006" xmlns:aink="http://schemas.microsoft.com/office/drawing/2016/ink" xmlns:am3d="http://schemas.microsoft.com/office/drawing/2017/model3d" xmlns:o="urn:schemas-microsoft-com:office:office" xmlns:oel="http://schemas.microsoft.com/office/2019/extlst" xmlns:r="http://schemas.openxmlformats.org/officeDocument/2006/relationships" xmlns:m="http://schemas.openxmlformats.org/officeDocument/2006/math" xmlns:v="urn:schemas-microsoft-com:vml" xmlns:wp14="http://schemas.microsoft.com/office/word/2010/wordprocessingDrawing" xmlns:wp="http://schemas.openxmlformats.org/drawingml/2006/wordprocessingDrawing" xmlns:w10="urn:schemas-microsoft-com:office:word" xmlns:w="http://schemas.openxmlformats.org/wordprocessingml/2006/main" xmlns:w14="http://schemas.microsoft.com/office/word/2010/wordml" xmlns:w15="http://schemas.microsoft.com/office/word/2012/wordml" xmlns:w16cex="http://schemas.microsoft.com/office/word/2018/wordml/cex" xmlns:w16cid="http://schemas.microsoft.com/office/word/2016/wordml/cid" xmlns:w16="http://schemas.microsoft.com/office/word/2018/wordml" xmlns:w16du="http://schemas.microsoft.com/office/word/2023/wordml/word16du" xmlns:w16sdtdh="http://schemas.microsoft.com/office/word/2020/wordml/sdtdatahash" xmlns:w16se="http://schemas.microsoft.com/office/word/2015/wordml/symex" xmlns:wpg="http://schemas.microsoft.com/office/word/2010/wordprocessingGroup" xmlns:wpi="http://schemas.microsoft.com/office/word/2010/wordprocessingInk" xmlns:wne="http://schemas.microsoft.com/office/word/2006/wordml" xmlns:wps="http://schemas.microsoft.com/office/word/2010/wordprocessingShape" mc:Ignorable="w14 w15 w16se w16cid w16 w16cex w16sdtdh w16du wp14">
+<w:document xmlns:wpc="http://schemas.microsoft.com/office/word/2010/wordprocessingCanvas" xmlns:cx="http://schemas.microsoft.com/office/drawing/2014/chartex" xmlns:cx1="http://schemas.microsoft.com/office/drawing/2015/9/8/chartex" xmlns:cx2="http://schemas.microsoft.com/office/drawing/2015/10/21/chartex" xmlns:cx3="http://schemas.microsoft.com/office/drawing/2016/5/9/chartex" xmlns:cx4="http://schemas.microsoft.com/office/drawing/2016/5/10/chartex" xmlns:cx5="http://schemas.microsoft.com/office/drawing/2016/5/11/chartex" xmlns:cx6="http://schemas.microsoft.com/office/drawing/2016/5/12/chartex" xmlns:cx7="http://schemas.microsoft.com/office/drawing/2016/5/13/chartex" xmlns:cx8="http://schemas.microsoft.com/office/drawing/2016/5/14/chartex" xmlns:mc="http://schemas.openxmlformats.org/markup-compatibility/2006" xmlns:aink="http://schemas.microsoft.com/office/drawing/2016/ink" xmlns:am3d="http://schemas.microsoft.com/office/drawing/2017/model3d" xmlns:o="urn:schemas-microsoft-com:office:office" xmlns:oel="http://schemas.microsoft.com/office/2019/extlst" xmlns:r="http://schemas.openxmlformats.org/officeDocument/2006/relationships" xmlns:m="http://schemas.openxmlformats.org/officeDocument/2006/math" xmlns:v="urn:schemas-microsoft-com:vml" xmlns:wp14="http://schemas.microsoft.com/office/word/2010/wordprocessingDrawing" xmlns:wp="http://schemas.openxmlformats.org/drawingml/2006/wordprocessingDrawing" xmlns:w10="urn:schemas-microsoft-com:office:word" xmlns:w="http://schemas.openxmlformats.org/wordprocessingml/2006/main" xmlns:w14="http://schemas.microsoft.com/office/word/2010/wordml" xmlns:w15="http://schemas.microsoft.com/office/word/2012/wordml" xmlns:w16cex="http://schemas.microsoft.com/office/word/2018/wordml/cex" xmlns:w16cid="http://schemas.microsoft.com/office/word/2016/wordml/cid" xmlns:w16="http://schemas.microsoft.com/office/word/2018/wordml" xmlns:w16du="http://schemas.microsoft.com/office/word/2023/wordml/word16du" xmlns:w16sdtdh="http://schemas.microsoft.com/office/word/2020/wordml/sdtdatahash" xmlns:w16sdtfl="http://schemas.microsoft.com/office/word/2024/wordml/sdtformatlock" xmlns:w16se="http://schemas.microsoft.com/office/word/2015/wordml/symex" xmlns:wpg="http://schemas.microsoft.com/office/word/2010/wordprocessingGroup" xmlns:wpi="http://schemas.microsoft.com/office/word/2010/wordprocessingInk" xmlns:wne="http://schemas.microsoft.com/office/word/2006/wordml" xmlns:wps="http://schemas.microsoft.com/office/word/2010/wordprocessingShape" mc:Ignorable="w14 w15 w16se w16cid w16 w16cex w16sdtdh w16sdtfl w16du wp14">
   <w:body>
     <w:p>
       <w:pPr>
@@ -15,6 +15,313 @@
         <w:pStyle w:val="Heading1"/>
       </w:pPr>
       <w:r>
+        <w:t>Source</w:t>
+      </w:r>
+    </w:p>
+    <w:p>
+      <w:pPr>
+        <w:pStyle w:val="ListParagraph"/>
+        <w:numPr>
+          <w:ilvl w:val="0"/>
+          <w:numId w:val="1"/>
+        </w:numPr>
+      </w:pPr>
+      <w:r>
+        <w:t xml:space="preserve">Java </w:t>
+      </w:r>
+    </w:p>
+    <w:p>
+      <w:pPr>
+        <w:pStyle w:val="ListParagraph"/>
+        <w:numPr>
+          <w:ilvl w:val="0"/>
+          <w:numId w:val="1"/>
+        </w:numPr>
+      </w:pPr>
+      <w:r>
+        <w:t>Java Concurrency &amp; Multithreading in Practice by Tatiana Fesenko</w:t>
+      </w:r>
+    </w:p>
+    <w:p>
+      <w:pPr>
+        <w:pStyle w:val="Heading1"/>
+      </w:pPr>
+      <w:r>
+        <w:t>Thread</w:t>
+      </w:r>
+      <w:r>
+        <w:t xml:space="preserve"> Fundamentals:</w:t>
+      </w:r>
+      <w:r>
+        <w:t xml:space="preserve"> Creation</w:t>
+      </w:r>
+      <w:r>
+        <w:t xml:space="preserve"> and Coordination</w:t>
+      </w:r>
+    </w:p>
+    <w:p>
+      <w:r>
+        <w:t>A thread is to execute</w:t>
+      </w:r>
+      <w:r>
+        <w:t xml:space="preserve"> a particular task. This task </w:t>
+      </w:r>
+      <w:r>
+        <w:t xml:space="preserve">can me implemented </w:t>
+      </w:r>
+      <w:r>
+        <w:t>by:</w:t>
+      </w:r>
+    </w:p>
+    <w:p>
+      <w:pPr>
+        <w:pStyle w:val="ListParagraph"/>
+        <w:numPr>
+          <w:ilvl w:val="0"/>
+          <w:numId w:val="2"/>
+        </w:numPr>
+      </w:pPr>
+      <w:r>
+        <w:t>Runnable object</w:t>
+      </w:r>
+    </w:p>
+    <w:p>
+      <w:pPr>
+        <w:pStyle w:val="ListParagraph"/>
+        <w:numPr>
+          <w:ilvl w:val="0"/>
+          <w:numId w:val="2"/>
+        </w:numPr>
+      </w:pPr>
+      <w:r>
+        <w:t>RecursiveTask</w:t>
+      </w:r>
+      <w:r>
+        <w:t>.compute()</w:t>
+      </w:r>
+      <w:r>
+        <w:t xml:space="preserve"> </w:t>
+      </w:r>
+      <w:r>
+        <w:t xml:space="preserve">: T </w:t>
+      </w:r>
+      <w:r>
+        <w:sym w:font="Wingdings" w:char="F0E8"/>
+      </w:r>
+      <w:r>
+        <w:t xml:space="preserve"> </w:t>
+      </w:r>
+      <w:r>
+        <w:t>when you’re interested in the result</w:t>
+      </w:r>
+    </w:p>
+    <w:p>
+      <w:pPr>
+        <w:pStyle w:val="ListParagraph"/>
+        <w:numPr>
+          <w:ilvl w:val="0"/>
+          <w:numId w:val="2"/>
+        </w:numPr>
+      </w:pPr>
+      <w:r>
+        <w:t>RecursiveAction</w:t>
+      </w:r>
+      <w:r>
+        <w:t>.compute() : void</w:t>
+      </w:r>
+      <w:r>
+        <w:t xml:space="preserve"> </w:t>
+      </w:r>
+      <w:r>
+        <w:sym w:font="Wingdings" w:char="F0E8"/>
+      </w:r>
+      <w:r>
+        <w:t xml:space="preserve"> </w:t>
+      </w:r>
+      <w:r>
+        <w:t>when you’re NOT interested in the result</w:t>
+      </w:r>
+    </w:p>
+    <w:p>
+      <w:pPr>
+        <w:pStyle w:val="ListParagraph"/>
+        <w:numPr>
+          <w:ilvl w:val="0"/>
+          <w:numId w:val="2"/>
+        </w:numPr>
+      </w:pPr>
+      <w:r>
+        <w:t xml:space="preserve">ForkJoinTask </w:t>
+      </w:r>
+      <w:r>
+        <w:sym w:font="Wingdings" w:char="F0E8"/>
+      </w:r>
+      <w:r>
+        <w:t xml:space="preserve"> ‘divide &amp; conquer’</w:t>
+      </w:r>
+      <w:r>
+        <w:t xml:space="preserve"> a task, as in: binary search, merge sort, closest pair pof points</w:t>
+      </w:r>
+      <w:r>
+        <w:t>, Karatsuba algorithm for integer multiplication</w:t>
+      </w:r>
+    </w:p>
+    <w:p>
+      <w:r>
+        <w:t>To cre</w:t>
+      </w:r>
+      <w:r>
+        <w:t>ate and manage threads, b</w:t>
+      </w:r>
+      <w:r>
+        <w:t xml:space="preserve">est practice is to </w:t>
+      </w:r>
+      <w:r>
+        <w:t>use thread pool:</w:t>
+      </w:r>
+    </w:p>
+    <w:p>
+      <w:pPr>
+        <w:pStyle w:val="ListParagraph"/>
+        <w:numPr>
+          <w:ilvl w:val="0"/>
+          <w:numId w:val="3"/>
+        </w:numPr>
+      </w:pPr>
+      <w:r>
+        <w:t>ForkJoinPool</w:t>
+      </w:r>
+      <w:r>
+        <w:t>.commonPool().invokeAll(Collection&lt;Callable&lt;T&gt;&gt;) : List&lt;Future&lt;T&gt;&gt;</w:t>
+      </w:r>
+    </w:p>
+    <w:p>
+      <w:pPr>
+        <w:pStyle w:val="ListParagraph"/>
+        <w:numPr>
+          <w:ilvl w:val="0"/>
+          <w:numId w:val="4"/>
+        </w:numPr>
+      </w:pPr>
+      <w:r>
+        <w:t xml:space="preserve">Fork() </w:t>
+      </w:r>
+      <w:r>
+        <w:sym w:font="Wingdings" w:char="F0E8"/>
+      </w:r>
+      <w:r>
+        <w:t xml:space="preserve"> delegate a subtask to another thread</w:t>
+      </w:r>
+    </w:p>
+    <w:p>
+      <w:pPr>
+        <w:pStyle w:val="ListParagraph"/>
+        <w:numPr>
+          <w:ilvl w:val="0"/>
+          <w:numId w:val="4"/>
+        </w:numPr>
+      </w:pPr>
+      <w:r>
+        <w:t>Join()</w:t>
+      </w:r>
+      <w:r>
+        <w:t xml:space="preserve"> </w:t>
+      </w:r>
+      <w:r>
+        <w:sym w:font="Wingdings" w:char="F0E8"/>
+      </w:r>
+      <w:r>
+        <w:t xml:space="preserve"> join results by waiting for other threads</w:t>
+      </w:r>
+    </w:p>
+    <w:p>
+      <w:pPr>
+        <w:pStyle w:val="ListParagraph"/>
+        <w:numPr>
+          <w:ilvl w:val="0"/>
+          <w:numId w:val="3"/>
+        </w:numPr>
+      </w:pPr>
+      <w:r>
+        <w:t>A</w:t>
+      </w:r>
+    </w:p>
+    <w:p>
+      <w:pPr>
+        <w:pStyle w:val="Heading1"/>
+      </w:pPr>
+      <w:r>
+        <w:lastRenderedPageBreak/>
+        <w:t>Performance</w:t>
+      </w:r>
+      <w:r>
+        <w:t xml:space="preserve"> Optimisation: Latency and Throughput</w:t>
+      </w:r>
+    </w:p>
+    <w:p>
+      <w:pPr>
+        <w:pStyle w:val="Heading1"/>
+      </w:pPr>
+      <w:r>
+        <w:t>Data Sharing between Threads</w:t>
+      </w:r>
+    </w:p>
+    <w:p>
+      <w:pPr>
+        <w:pStyle w:val="Heading1"/>
+      </w:pPr>
+      <w:r>
+        <w:t>Concurrency Challenges and Solutions</w:t>
+      </w:r>
+    </w:p>
+    <w:p>
+      <w:pPr>
+        <w:pStyle w:val="Heading1"/>
+      </w:pPr>
+      <w:r>
+        <w:t>Advanced Locking</w:t>
+      </w:r>
+    </w:p>
+    <w:p>
+      <w:pPr>
+        <w:pStyle w:val="Heading1"/>
+      </w:pPr>
+      <w:r>
+        <w:t>Inter-thread Communication</w:t>
+      </w:r>
+    </w:p>
+    <w:p>
+      <w:pPr>
+        <w:pStyle w:val="Heading1"/>
+      </w:pPr>
+      <w:r>
+        <w:t>Lock-free Algorithms, Data Structures and Techniques</w:t>
+      </w:r>
+    </w:p>
+    <w:p>
+      <w:pPr>
+        <w:pStyle w:val="Heading1"/>
+      </w:pPr>
+      <w:r>
+        <w:t>Threading Models for High Performance IO</w:t>
+      </w:r>
+    </w:p>
+    <w:p>
+      <w:pPr>
+        <w:pStyle w:val="Heading1"/>
+      </w:pPr>
+      <w:r>
+        <w:t>Virtual Threads and High Performance IO</w:t>
+      </w:r>
+    </w:p>
+    <w:p/>
+    <w:p/>
+    <w:p/>
+    <w:p>
+      <w:pPr>
+        <w:pStyle w:val="Heading1"/>
+      </w:pPr>
+      <w:r>
         <w:t>Structured Concurrency</w:t>
       </w:r>
     </w:p>
@@ -26,13 +333,8 @@
         <w:sym w:font="Wingdings" w:char="F0E8"/>
       </w:r>
       <w:r>
-        <w:t xml:space="preserve"> heart of </w:t>
-      </w:r>
-      <w:proofErr w:type="spellStart"/>
-      <w:r>
-        <w:t>StructuredTaskScope</w:t>
-      </w:r>
-      <w:proofErr w:type="spellEnd"/>
+        <w:t xml:space="preserve"> heart of StructuredTaskScope</w:t>
+      </w:r>
     </w:p>
     <w:sectPr>
       <w:pgSz w:w="11906" w:h="16838"/>
@@ -44,8 +346,405 @@
 </w:document>
 </file>
 
+<file path=word/numbering.xml><?xml version="1.0" encoding="utf-8"?>
+<w:numbering xmlns:wpc="http://schemas.microsoft.com/office/word/2010/wordprocessingCanvas" xmlns:cx="http://schemas.microsoft.com/office/drawing/2014/chartex" xmlns:cx1="http://schemas.microsoft.com/office/drawing/2015/9/8/chartex" xmlns:cx2="http://schemas.microsoft.com/office/drawing/2015/10/21/chartex" xmlns:cx3="http://schemas.microsoft.com/office/drawing/2016/5/9/chartex" xmlns:cx4="http://schemas.microsoft.com/office/drawing/2016/5/10/chartex" xmlns:cx5="http://schemas.microsoft.com/office/drawing/2016/5/11/chartex" xmlns:cx6="http://schemas.microsoft.com/office/drawing/2016/5/12/chartex" xmlns:cx7="http://schemas.microsoft.com/office/drawing/2016/5/13/chartex" xmlns:cx8="http://schemas.microsoft.com/office/drawing/2016/5/14/chartex" xmlns:mc="http://schemas.openxmlformats.org/markup-compatibility/2006" xmlns:aink="http://schemas.microsoft.com/office/drawing/2016/ink" xmlns:am3d="http://schemas.microsoft.com/office/drawing/2017/model3d" xmlns:o="urn:schemas-microsoft-com:office:office" xmlns:oel="http://schemas.microsoft.com/office/2019/extlst" xmlns:r="http://schemas.openxmlformats.org/officeDocument/2006/relationships" xmlns:m="http://schemas.openxmlformats.org/officeDocument/2006/math" xmlns:v="urn:schemas-microsoft-com:vml" xmlns:wp14="http://schemas.microsoft.com/office/word/2010/wordprocessingDrawing" xmlns:wp="http://schemas.openxmlformats.org/drawingml/2006/wordprocessingDrawing" xmlns:w10="urn:schemas-microsoft-com:office:word" xmlns:w="http://schemas.openxmlformats.org/wordprocessingml/2006/main" xmlns:w14="http://schemas.microsoft.com/office/word/2010/wordml" xmlns:w15="http://schemas.microsoft.com/office/word/2012/wordml" xmlns:w16cex="http://schemas.microsoft.com/office/word/2018/wordml/cex" xmlns:w16cid="http://schemas.microsoft.com/office/word/2016/wordml/cid" xmlns:w16="http://schemas.microsoft.com/office/word/2018/wordml" xmlns:w16du="http://schemas.microsoft.com/office/word/2023/wordml/word16du" xmlns:w16sdtdh="http://schemas.microsoft.com/office/word/2020/wordml/sdtdatahash" xmlns:w16sdtfl="http://schemas.microsoft.com/office/word/2024/wordml/sdtformatlock" xmlns:w16se="http://schemas.microsoft.com/office/word/2015/wordml/symex" xmlns:wpg="http://schemas.microsoft.com/office/word/2010/wordprocessingGroup" xmlns:wpi="http://schemas.microsoft.com/office/word/2010/wordprocessingInk" xmlns:wne="http://schemas.microsoft.com/office/word/2006/wordml" xmlns:wps="http://schemas.microsoft.com/office/word/2010/wordprocessingShape" mc:Ignorable="w14 w15 w16se w16cid w16 w16cex w16sdtdh w16sdtfl w16du wp14">
+  <w:abstractNum w:abstractNumId="0" w15:restartNumberingAfterBreak="0">
+    <w:nsid w:val="0DF05595"/>
+    <w:multiLevelType w:val="hybridMultilevel"/>
+    <w:tmpl w:val="7C94D38E"/>
+    <w:lvl w:ilvl="0" w:tplc="9C20110C">
+      <w:start w:val="1"/>
+      <w:numFmt w:val="bullet"/>
+      <w:lvlText w:val="-"/>
+      <w:lvlJc w:val="left"/>
+      <w:pPr>
+        <w:ind w:left="1080" w:hanging="360"/>
+      </w:pPr>
+      <w:rPr>
+        <w:rFonts w:ascii="Aptos" w:eastAsiaTheme="minorHAnsi" w:hAnsi="Aptos" w:cstheme="minorBidi" w:hint="default"/>
+      </w:rPr>
+    </w:lvl>
+    <w:lvl w:ilvl="1" w:tplc="08090003" w:tentative="1">
+      <w:start w:val="1"/>
+      <w:numFmt w:val="bullet"/>
+      <w:lvlText w:val="o"/>
+      <w:lvlJc w:val="left"/>
+      <w:pPr>
+        <w:ind w:left="1800" w:hanging="360"/>
+      </w:pPr>
+      <w:rPr>
+        <w:rFonts w:ascii="Courier New" w:hAnsi="Courier New" w:cs="Courier New" w:hint="default"/>
+      </w:rPr>
+    </w:lvl>
+    <w:lvl w:ilvl="2" w:tplc="08090005" w:tentative="1">
+      <w:start w:val="1"/>
+      <w:numFmt w:val="bullet"/>
+      <w:lvlText w:val=""/>
+      <w:lvlJc w:val="left"/>
+      <w:pPr>
+        <w:ind w:left="2520" w:hanging="360"/>
+      </w:pPr>
+      <w:rPr>
+        <w:rFonts w:ascii="Wingdings" w:hAnsi="Wingdings" w:hint="default"/>
+      </w:rPr>
+    </w:lvl>
+    <w:lvl w:ilvl="3" w:tplc="08090001" w:tentative="1">
+      <w:start w:val="1"/>
+      <w:numFmt w:val="bullet"/>
+      <w:lvlText w:val=""/>
+      <w:lvlJc w:val="left"/>
+      <w:pPr>
+        <w:ind w:left="3240" w:hanging="360"/>
+      </w:pPr>
+      <w:rPr>
+        <w:rFonts w:ascii="Symbol" w:hAnsi="Symbol" w:hint="default"/>
+      </w:rPr>
+    </w:lvl>
+    <w:lvl w:ilvl="4" w:tplc="08090003" w:tentative="1">
+      <w:start w:val="1"/>
+      <w:numFmt w:val="bullet"/>
+      <w:lvlText w:val="o"/>
+      <w:lvlJc w:val="left"/>
+      <w:pPr>
+        <w:ind w:left="3960" w:hanging="360"/>
+      </w:pPr>
+      <w:rPr>
+        <w:rFonts w:ascii="Courier New" w:hAnsi="Courier New" w:cs="Courier New" w:hint="default"/>
+      </w:rPr>
+    </w:lvl>
+    <w:lvl w:ilvl="5" w:tplc="08090005" w:tentative="1">
+      <w:start w:val="1"/>
+      <w:numFmt w:val="bullet"/>
+      <w:lvlText w:val=""/>
+      <w:lvlJc w:val="left"/>
+      <w:pPr>
+        <w:ind w:left="4680" w:hanging="360"/>
+      </w:pPr>
+      <w:rPr>
+        <w:rFonts w:ascii="Wingdings" w:hAnsi="Wingdings" w:hint="default"/>
+      </w:rPr>
+    </w:lvl>
+    <w:lvl w:ilvl="6" w:tplc="08090001" w:tentative="1">
+      <w:start w:val="1"/>
+      <w:numFmt w:val="bullet"/>
+      <w:lvlText w:val=""/>
+      <w:lvlJc w:val="left"/>
+      <w:pPr>
+        <w:ind w:left="5400" w:hanging="360"/>
+      </w:pPr>
+      <w:rPr>
+        <w:rFonts w:ascii="Symbol" w:hAnsi="Symbol" w:hint="default"/>
+      </w:rPr>
+    </w:lvl>
+    <w:lvl w:ilvl="7" w:tplc="08090003" w:tentative="1">
+      <w:start w:val="1"/>
+      <w:numFmt w:val="bullet"/>
+      <w:lvlText w:val="o"/>
+      <w:lvlJc w:val="left"/>
+      <w:pPr>
+        <w:ind w:left="6120" w:hanging="360"/>
+      </w:pPr>
+      <w:rPr>
+        <w:rFonts w:ascii="Courier New" w:hAnsi="Courier New" w:cs="Courier New" w:hint="default"/>
+      </w:rPr>
+    </w:lvl>
+    <w:lvl w:ilvl="8" w:tplc="08090005" w:tentative="1">
+      <w:start w:val="1"/>
+      <w:numFmt w:val="bullet"/>
+      <w:lvlText w:val=""/>
+      <w:lvlJc w:val="left"/>
+      <w:pPr>
+        <w:ind w:left="6840" w:hanging="360"/>
+      </w:pPr>
+      <w:rPr>
+        <w:rFonts w:ascii="Wingdings" w:hAnsi="Wingdings" w:hint="default"/>
+      </w:rPr>
+    </w:lvl>
+  </w:abstractNum>
+  <w:abstractNum w:abstractNumId="1" w15:restartNumberingAfterBreak="0">
+    <w:nsid w:val="20034309"/>
+    <w:multiLevelType w:val="hybridMultilevel"/>
+    <w:tmpl w:val="12BC16FA"/>
+    <w:lvl w:ilvl="0" w:tplc="0809000F">
+      <w:start w:val="1"/>
+      <w:numFmt w:val="decimal"/>
+      <w:lvlText w:val="%1."/>
+      <w:lvlJc w:val="left"/>
+      <w:pPr>
+        <w:ind w:left="720" w:hanging="360"/>
+      </w:pPr>
+      <w:rPr>
+        <w:rFonts w:hint="default"/>
+      </w:rPr>
+    </w:lvl>
+    <w:lvl w:ilvl="1" w:tplc="08090019" w:tentative="1">
+      <w:start w:val="1"/>
+      <w:numFmt w:val="lowerLetter"/>
+      <w:lvlText w:val="%2."/>
+      <w:lvlJc w:val="left"/>
+      <w:pPr>
+        <w:ind w:left="1440" w:hanging="360"/>
+      </w:pPr>
+    </w:lvl>
+    <w:lvl w:ilvl="2" w:tplc="0809001B" w:tentative="1">
+      <w:start w:val="1"/>
+      <w:numFmt w:val="lowerRoman"/>
+      <w:lvlText w:val="%3."/>
+      <w:lvlJc w:val="right"/>
+      <w:pPr>
+        <w:ind w:left="2160" w:hanging="180"/>
+      </w:pPr>
+    </w:lvl>
+    <w:lvl w:ilvl="3" w:tplc="0809000F" w:tentative="1">
+      <w:start w:val="1"/>
+      <w:numFmt w:val="decimal"/>
+      <w:lvlText w:val="%4."/>
+      <w:lvlJc w:val="left"/>
+      <w:pPr>
+        <w:ind w:left="2880" w:hanging="360"/>
+      </w:pPr>
+    </w:lvl>
+    <w:lvl w:ilvl="4" w:tplc="08090019" w:tentative="1">
+      <w:start w:val="1"/>
+      <w:numFmt w:val="lowerLetter"/>
+      <w:lvlText w:val="%5."/>
+      <w:lvlJc w:val="left"/>
+      <w:pPr>
+        <w:ind w:left="3600" w:hanging="360"/>
+      </w:pPr>
+    </w:lvl>
+    <w:lvl w:ilvl="5" w:tplc="0809001B" w:tentative="1">
+      <w:start w:val="1"/>
+      <w:numFmt w:val="lowerRoman"/>
+      <w:lvlText w:val="%6."/>
+      <w:lvlJc w:val="right"/>
+      <w:pPr>
+        <w:ind w:left="4320" w:hanging="180"/>
+      </w:pPr>
+    </w:lvl>
+    <w:lvl w:ilvl="6" w:tplc="0809000F" w:tentative="1">
+      <w:start w:val="1"/>
+      <w:numFmt w:val="decimal"/>
+      <w:lvlText w:val="%7."/>
+      <w:lvlJc w:val="left"/>
+      <w:pPr>
+        <w:ind w:left="5040" w:hanging="360"/>
+      </w:pPr>
+    </w:lvl>
+    <w:lvl w:ilvl="7" w:tplc="08090019" w:tentative="1">
+      <w:start w:val="1"/>
+      <w:numFmt w:val="lowerLetter"/>
+      <w:lvlText w:val="%8."/>
+      <w:lvlJc w:val="left"/>
+      <w:pPr>
+        <w:ind w:left="5760" w:hanging="360"/>
+      </w:pPr>
+    </w:lvl>
+    <w:lvl w:ilvl="8" w:tplc="0809001B" w:tentative="1">
+      <w:start w:val="1"/>
+      <w:numFmt w:val="lowerRoman"/>
+      <w:lvlText w:val="%9."/>
+      <w:lvlJc w:val="right"/>
+      <w:pPr>
+        <w:ind w:left="6480" w:hanging="180"/>
+      </w:pPr>
+    </w:lvl>
+  </w:abstractNum>
+  <w:abstractNum w:abstractNumId="2" w15:restartNumberingAfterBreak="0">
+    <w:nsid w:val="495047D2"/>
+    <w:multiLevelType w:val="hybridMultilevel"/>
+    <w:tmpl w:val="64B4DFB6"/>
+    <w:lvl w:ilvl="0" w:tplc="0809000F">
+      <w:start w:val="1"/>
+      <w:numFmt w:val="decimal"/>
+      <w:lvlText w:val="%1."/>
+      <w:lvlJc w:val="left"/>
+      <w:pPr>
+        <w:ind w:left="720" w:hanging="360"/>
+      </w:pPr>
+      <w:rPr>
+        <w:rFonts w:hint="default"/>
+      </w:rPr>
+    </w:lvl>
+    <w:lvl w:ilvl="1" w:tplc="08090019" w:tentative="1">
+      <w:start w:val="1"/>
+      <w:numFmt w:val="lowerLetter"/>
+      <w:lvlText w:val="%2."/>
+      <w:lvlJc w:val="left"/>
+      <w:pPr>
+        <w:ind w:left="1440" w:hanging="360"/>
+      </w:pPr>
+    </w:lvl>
+    <w:lvl w:ilvl="2" w:tplc="0809001B" w:tentative="1">
+      <w:start w:val="1"/>
+      <w:numFmt w:val="lowerRoman"/>
+      <w:lvlText w:val="%3."/>
+      <w:lvlJc w:val="right"/>
+      <w:pPr>
+        <w:ind w:left="2160" w:hanging="180"/>
+      </w:pPr>
+    </w:lvl>
+    <w:lvl w:ilvl="3" w:tplc="0809000F" w:tentative="1">
+      <w:start w:val="1"/>
+      <w:numFmt w:val="decimal"/>
+      <w:lvlText w:val="%4."/>
+      <w:lvlJc w:val="left"/>
+      <w:pPr>
+        <w:ind w:left="2880" w:hanging="360"/>
+      </w:pPr>
+    </w:lvl>
+    <w:lvl w:ilvl="4" w:tplc="08090019" w:tentative="1">
+      <w:start w:val="1"/>
+      <w:numFmt w:val="lowerLetter"/>
+      <w:lvlText w:val="%5."/>
+      <w:lvlJc w:val="left"/>
+      <w:pPr>
+        <w:ind w:left="3600" w:hanging="360"/>
+      </w:pPr>
+    </w:lvl>
+    <w:lvl w:ilvl="5" w:tplc="0809001B" w:tentative="1">
+      <w:start w:val="1"/>
+      <w:numFmt w:val="lowerRoman"/>
+      <w:lvlText w:val="%6."/>
+      <w:lvlJc w:val="right"/>
+      <w:pPr>
+        <w:ind w:left="4320" w:hanging="180"/>
+      </w:pPr>
+    </w:lvl>
+    <w:lvl w:ilvl="6" w:tplc="0809000F" w:tentative="1">
+      <w:start w:val="1"/>
+      <w:numFmt w:val="decimal"/>
+      <w:lvlText w:val="%7."/>
+      <w:lvlJc w:val="left"/>
+      <w:pPr>
+        <w:ind w:left="5040" w:hanging="360"/>
+      </w:pPr>
+    </w:lvl>
+    <w:lvl w:ilvl="7" w:tplc="08090019" w:tentative="1">
+      <w:start w:val="1"/>
+      <w:numFmt w:val="lowerLetter"/>
+      <w:lvlText w:val="%8."/>
+      <w:lvlJc w:val="left"/>
+      <w:pPr>
+        <w:ind w:left="5760" w:hanging="360"/>
+      </w:pPr>
+    </w:lvl>
+    <w:lvl w:ilvl="8" w:tplc="0809001B" w:tentative="1">
+      <w:start w:val="1"/>
+      <w:numFmt w:val="lowerRoman"/>
+      <w:lvlText w:val="%9."/>
+      <w:lvlJc w:val="right"/>
+      <w:pPr>
+        <w:ind w:left="6480" w:hanging="180"/>
+      </w:pPr>
+    </w:lvl>
+  </w:abstractNum>
+  <w:abstractNum w:abstractNumId="3" w15:restartNumberingAfterBreak="0">
+    <w:nsid w:val="7B0D7A8A"/>
+    <w:multiLevelType w:val="hybridMultilevel"/>
+    <w:tmpl w:val="8E283C8A"/>
+    <w:lvl w:ilvl="0" w:tplc="0809000F">
+      <w:start w:val="1"/>
+      <w:numFmt w:val="decimal"/>
+      <w:lvlText w:val="%1."/>
+      <w:lvlJc w:val="left"/>
+      <w:pPr>
+        <w:ind w:left="720" w:hanging="360"/>
+      </w:pPr>
+      <w:rPr>
+        <w:rFonts w:hint="default"/>
+      </w:rPr>
+    </w:lvl>
+    <w:lvl w:ilvl="1" w:tplc="08090019" w:tentative="1">
+      <w:start w:val="1"/>
+      <w:numFmt w:val="lowerLetter"/>
+      <w:lvlText w:val="%2."/>
+      <w:lvlJc w:val="left"/>
+      <w:pPr>
+        <w:ind w:left="1440" w:hanging="360"/>
+      </w:pPr>
+    </w:lvl>
+    <w:lvl w:ilvl="2" w:tplc="0809001B" w:tentative="1">
+      <w:start w:val="1"/>
+      <w:numFmt w:val="lowerRoman"/>
+      <w:lvlText w:val="%3."/>
+      <w:lvlJc w:val="right"/>
+      <w:pPr>
+        <w:ind w:left="2160" w:hanging="180"/>
+      </w:pPr>
+    </w:lvl>
+    <w:lvl w:ilvl="3" w:tplc="0809000F" w:tentative="1">
+      <w:start w:val="1"/>
+      <w:numFmt w:val="decimal"/>
+      <w:lvlText w:val="%4."/>
+      <w:lvlJc w:val="left"/>
+      <w:pPr>
+        <w:ind w:left="2880" w:hanging="360"/>
+      </w:pPr>
+    </w:lvl>
+    <w:lvl w:ilvl="4" w:tplc="08090019" w:tentative="1">
+      <w:start w:val="1"/>
+      <w:numFmt w:val="lowerLetter"/>
+      <w:lvlText w:val="%5."/>
+      <w:lvlJc w:val="left"/>
+      <w:pPr>
+        <w:ind w:left="3600" w:hanging="360"/>
+      </w:pPr>
+    </w:lvl>
+    <w:lvl w:ilvl="5" w:tplc="0809001B" w:tentative="1">
+      <w:start w:val="1"/>
+      <w:numFmt w:val="lowerRoman"/>
+      <w:lvlText w:val="%6."/>
+      <w:lvlJc w:val="right"/>
+      <w:pPr>
+        <w:ind w:left="4320" w:hanging="180"/>
+      </w:pPr>
+    </w:lvl>
+    <w:lvl w:ilvl="6" w:tplc="0809000F" w:tentative="1">
+      <w:start w:val="1"/>
+      <w:numFmt w:val="decimal"/>
+      <w:lvlText w:val="%7."/>
+      <w:lvlJc w:val="left"/>
+      <w:pPr>
+        <w:ind w:left="5040" w:hanging="360"/>
+      </w:pPr>
+    </w:lvl>
+    <w:lvl w:ilvl="7" w:tplc="08090019" w:tentative="1">
+      <w:start w:val="1"/>
+      <w:numFmt w:val="lowerLetter"/>
+      <w:lvlText w:val="%8."/>
+      <w:lvlJc w:val="left"/>
+      <w:pPr>
+        <w:ind w:left="5760" w:hanging="360"/>
+      </w:pPr>
+    </w:lvl>
+    <w:lvl w:ilvl="8" w:tplc="0809001B" w:tentative="1">
+      <w:start w:val="1"/>
+      <w:numFmt w:val="lowerRoman"/>
+      <w:lvlText w:val="%9."/>
+      <w:lvlJc w:val="right"/>
+      <w:pPr>
+        <w:ind w:left="6480" w:hanging="180"/>
+      </w:pPr>
+    </w:lvl>
+  </w:abstractNum>
+  <w:num w:numId="1" w16cid:durableId="1757361043">
+    <w:abstractNumId w:val="3"/>
+  </w:num>
+  <w:num w:numId="2" w16cid:durableId="1715807475">
+    <w:abstractNumId w:val="2"/>
+  </w:num>
+  <w:num w:numId="3" w16cid:durableId="575751696">
+    <w:abstractNumId w:val="1"/>
+  </w:num>
+  <w:num w:numId="4" w16cid:durableId="2030794571">
+    <w:abstractNumId w:val="0"/>
+  </w:num>
+</w:numbering>
+</file>
+
 <file path=word/styles.xml><?xml version="1.0" encoding="utf-8"?>
-<w:styles xmlns:mc="http://schemas.openxmlformats.org/markup-compatibility/2006" xmlns:r="http://schemas.openxmlformats.org/officeDocument/2006/relationships" xmlns:w="http://schemas.openxmlformats.org/wordprocessingml/2006/main" xmlns:w14="http://schemas.microsoft.com/office/word/2010/wordml" xmlns:w15="http://schemas.microsoft.com/office/word/2012/wordml" xmlns:w16cex="http://schemas.microsoft.com/office/word/2018/wordml/cex" xmlns:w16cid="http://schemas.microsoft.com/office/word/2016/wordml/cid" xmlns:w16="http://schemas.microsoft.com/office/word/2018/wordml" xmlns:w16du="http://schemas.microsoft.com/office/word/2023/wordml/word16du" xmlns:w16sdtdh="http://schemas.microsoft.com/office/word/2020/wordml/sdtdatahash" xmlns:w16se="http://schemas.microsoft.com/office/word/2015/wordml/symex" mc:Ignorable="w14 w15 w16se w16cid w16 w16cex w16sdtdh w16du">
+<w:styles xmlns:mc="http://schemas.openxmlformats.org/markup-compatibility/2006" xmlns:r="http://schemas.openxmlformats.org/officeDocument/2006/relationships" xmlns:w="http://schemas.openxmlformats.org/wordprocessingml/2006/main" xmlns:w14="http://schemas.microsoft.com/office/word/2010/wordml" xmlns:w15="http://schemas.microsoft.com/office/word/2012/wordml" xmlns:w16cex="http://schemas.microsoft.com/office/word/2018/wordml/cex" xmlns:w16cid="http://schemas.microsoft.com/office/word/2016/wordml/cid" xmlns:w16="http://schemas.microsoft.com/office/word/2018/wordml" xmlns:w16du="http://schemas.microsoft.com/office/word/2023/wordml/word16du" xmlns:w16sdtdh="http://schemas.microsoft.com/office/word/2020/wordml/sdtdatahash" xmlns:w16sdtfl="http://schemas.microsoft.com/office/word/2024/wordml/sdtformatlock" xmlns:w16se="http://schemas.microsoft.com/office/word/2015/wordml/symex" mc:Ignorable="w14 w15 w16se w16cid w16 w16cex w16sdtdh w16sdtfl w16du">
   <w:docDefaults>
     <w:rPrDefault>
       <w:rPr>

</xml_diff>

<commit_message>
Check readiness for presentation on JVM optimisation for BridgeBuilders
</commit_message>
<xml_diff>
--- a/Master Java Concurrency and Multi-Threading.docx
+++ b/Master Java Concurrency and Multi-Threading.docx
@@ -67,7 +67,13 @@
         <w:t xml:space="preserve"> a particular task. This task </w:t>
       </w:r>
       <w:r>
-        <w:t xml:space="preserve">can me implemented </w:t>
+        <w:t xml:space="preserve">can </w:t>
+      </w:r>
+      <w:r>
+        <w:t>be</w:t>
+      </w:r>
+      <w:r>
+        <w:t xml:space="preserve"> implemented </w:t>
       </w:r>
       <w:r>
         <w:t>by:</w:t>
@@ -93,11 +99,16 @@
           <w:numId w:val="2"/>
         </w:numPr>
       </w:pPr>
+      <w:proofErr w:type="spellStart"/>
       <w:r>
         <w:t>RecursiveTask</w:t>
       </w:r>
       <w:r>
-        <w:t>.compute()</w:t>
+        <w:t>.compute</w:t>
+      </w:r>
+      <w:proofErr w:type="spellEnd"/>
+      <w:r>
+        <w:t>()</w:t>
       </w:r>
       <w:r>
         <w:t xml:space="preserve"> </w:t>
@@ -123,11 +134,16 @@
           <w:numId w:val="2"/>
         </w:numPr>
       </w:pPr>
+      <w:proofErr w:type="spellStart"/>
       <w:r>
         <w:t>RecursiveAction</w:t>
       </w:r>
       <w:r>
-        <w:t>.compute() : void</w:t>
+        <w:t>.compute</w:t>
+      </w:r>
+      <w:proofErr w:type="spellEnd"/>
+      <w:r>
+        <w:t>() : void</w:t>
       </w:r>
       <w:r>
         <w:t xml:space="preserve"> </w:t>
@@ -150,8 +166,13 @@
           <w:numId w:val="2"/>
         </w:numPr>
       </w:pPr>
-      <w:r>
-        <w:t xml:space="preserve">ForkJoinTask </w:t>
+      <w:proofErr w:type="spellStart"/>
+      <w:r>
+        <w:t>ForkJoinTask</w:t>
+      </w:r>
+      <w:proofErr w:type="spellEnd"/>
+      <w:r>
+        <w:t xml:space="preserve"> </w:t>
       </w:r>
       <w:r>
         <w:sym w:font="Wingdings" w:char="F0E8"/>
@@ -160,7 +181,15 @@
         <w:t xml:space="preserve"> ‘divide &amp; conquer’</w:t>
       </w:r>
       <w:r>
-        <w:t xml:space="preserve"> a task, as in: binary search, merge sort, closest pair pof points</w:t>
+        <w:t xml:space="preserve"> a task, as in: binary search, merge sort, closest pair </w:t>
+      </w:r>
+      <w:proofErr w:type="spellStart"/>
+      <w:r>
+        <w:t>pof</w:t>
+      </w:r>
+      <w:proofErr w:type="spellEnd"/>
+      <w:r>
+        <w:t xml:space="preserve"> points</w:t>
       </w:r>
       <w:r>
         <w:t>, Karatsuba algorithm for integer multiplication</w:t>
@@ -192,7 +221,15 @@
         <w:t xml:space="preserve">. NOTE: if you override start() method, make sure you </w:t>
       </w:r>
       <w:r>
-        <w:t>call super.start() at the end.</w:t>
+        <w:t xml:space="preserve">call </w:t>
+      </w:r>
+      <w:proofErr w:type="spellStart"/>
+      <w:r>
+        <w:t>super.start</w:t>
+      </w:r>
+      <w:proofErr w:type="spellEnd"/>
+      <w:r>
+        <w:t>() at the end.</w:t>
       </w:r>
     </w:p>
     <w:p>
@@ -244,11 +281,24 @@
           <w:numId w:val="3"/>
         </w:numPr>
       </w:pPr>
+      <w:proofErr w:type="spellStart"/>
       <w:r>
         <w:t>ForkJoinPool</w:t>
       </w:r>
       <w:r>
-        <w:t>.commonPool().invokeAll(Collection&lt;Callable&lt;T&gt;&gt;) : List&lt;Future&lt;T&gt;&gt;</w:t>
+        <w:t>.commonPool</w:t>
+      </w:r>
+      <w:proofErr w:type="spellEnd"/>
+      <w:r>
+        <w:t>().</w:t>
+      </w:r>
+      <w:proofErr w:type="spellStart"/>
+      <w:r>
+        <w:t>invokeAll</w:t>
+      </w:r>
+      <w:proofErr w:type="spellEnd"/>
+      <w:r>
+        <w:t>(Collection&lt;Callable&lt;T&gt;&gt;) : List&lt;Future&lt;T&gt;&gt;</w:t>
       </w:r>
     </w:p>
     <w:p>
@@ -390,8 +440,13 @@
         <w:sym w:font="Wingdings" w:char="F0E8"/>
       </w:r>
       <w:r>
-        <w:t xml:space="preserve"> heart of StructuredTaskScope</w:t>
-      </w:r>
+        <w:t xml:space="preserve"> heart of </w:t>
+      </w:r>
+      <w:proofErr w:type="spellStart"/>
+      <w:r>
+        <w:t>StructuredTaskScope</w:t>
+      </w:r>
+      <w:proofErr w:type="spellEnd"/>
     </w:p>
     <w:sectPr>
       <w:pgSz w:w="11906" w:h="16838"/>

</xml_diff>